<commit_message>
Minor changes - Added PS to the extra diagrams
</commit_message>
<xml_diff>
--- a/3η Παραδοση/Robustness-diagrams-v0.1.docx
+++ b/3η Παραδοση/Robustness-diagrams-v0.1.docx
@@ -15,7 +15,6 @@
           <w:color w:val="4472C4" w:themeColor="accent1"/>
           <w:sz w:val="56"/>
           <w:szCs w:val="56"/>
-          <w:lang w:val="en-150"/>
         </w:rPr>
         <w:t>Robustness</w:t>
       </w:r>
@@ -32,7 +31,6 @@
           <w:color w:val="4472C4" w:themeColor="accent1"/>
           <w:sz w:val="56"/>
           <w:szCs w:val="56"/>
-          <w:lang w:val="en-150"/>
         </w:rPr>
         <w:t>Diagrams</w:t>
       </w:r>
@@ -49,7 +47,6 @@
           <w:color w:val="AEAAAA" w:themeColor="background2" w:themeShade="BF"/>
           <w:sz w:val="28"/>
           <w:szCs w:val="28"/>
-          <w:lang w:val="en-150"/>
         </w:rPr>
         <w:t>robustness</w:t>
       </w:r>
@@ -66,7 +63,6 @@
           <w:color w:val="AEAAAA" w:themeColor="background2" w:themeShade="BF"/>
           <w:sz w:val="28"/>
           <w:szCs w:val="28"/>
-          <w:lang w:val="en-150"/>
         </w:rPr>
         <w:t>diagrams</w:t>
       </w:r>
@@ -937,7 +933,81 @@
           <w:sz w:val="28"/>
           <w:szCs w:val="28"/>
         </w:rPr>
-        <w:t>Ιατρικό Προσωπικό</w:t>
+        <w:t>Ια</w:t>
+      </w:r>
+      <w:proofErr w:type="spellStart"/>
+      <w:r>
+        <w:rPr>
+          <w:color w:val="AEAAAA" w:themeColor="background2" w:themeShade="BF"/>
+          <w:sz w:val="28"/>
+          <w:szCs w:val="28"/>
+        </w:rPr>
+        <w:t>τρικό</w:t>
+      </w:r>
+      <w:proofErr w:type="spellEnd"/>
+      <w:r>
+        <w:rPr>
+          <w:color w:val="AEAAAA" w:themeColor="background2" w:themeShade="BF"/>
+          <w:sz w:val="28"/>
+          <w:szCs w:val="28"/>
+        </w:rPr>
+        <w:t xml:space="preserve"> </w:t>
+      </w:r>
+      <w:proofErr w:type="spellStart"/>
+      <w:r>
+        <w:rPr>
+          <w:color w:val="AEAAAA" w:themeColor="background2" w:themeShade="BF"/>
+          <w:sz w:val="28"/>
+          <w:szCs w:val="28"/>
+        </w:rPr>
+        <w:t>Προσω</w:t>
+      </w:r>
+      <w:proofErr w:type="spellEnd"/>
+      <w:r>
+        <w:rPr>
+          <w:color w:val="AEAAAA" w:themeColor="background2" w:themeShade="BF"/>
+          <w:sz w:val="28"/>
+          <w:szCs w:val="28"/>
+        </w:rPr>
+        <w:t>πικό</w:t>
+      </w:r>
+    </w:p>
+    <w:p>
+      <w:pPr>
+        <w:jc w:val="center"/>
+        <w:rPr>
+          <w:color w:val="000000" w:themeColor="text1"/>
+          <w:sz w:val="18"/>
+          <w:szCs w:val="18"/>
+          <w:lang w:val="el-GR"/>
+        </w:rPr>
+      </w:pPr>
+      <w:r>
+        <w:rPr>
+          <w:color w:val="000000" w:themeColor="text1"/>
+          <w:sz w:val="18"/>
+          <w:szCs w:val="18"/>
+          <w:lang w:val="el-GR"/>
+        </w:rPr>
+        <w:t xml:space="preserve">Τα διαγράμματα Είσοδος Χρήστη και </w:t>
+      </w:r>
+      <w:r>
+        <w:rPr>
+          <w:color w:val="000000" w:themeColor="text1"/>
+          <w:sz w:val="18"/>
+          <w:szCs w:val="18"/>
+          <w:lang w:val="el-GR"/>
+        </w:rPr>
+        <w:t>Διαδικασία έγκρισης και αποστολής ειδοποίησης</w:t>
+      </w:r>
+      <w:r>
+        <w:rPr>
+          <w:color w:val="000000" w:themeColor="text1"/>
+          <w:sz w:val="18"/>
+          <w:szCs w:val="18"/>
+          <w:lang w:val="el-GR"/>
+        </w:rPr>
+        <w:t xml:space="preserve"> έχουν δημιουργηθεί για την δική μας ευκολία στα υπόλοιπα διαγράμματα</w:t>
       </w:r>
     </w:p>
     <w:p>

</xml_diff>

<commit_message>
Minor Changes - Fixed PS position
</commit_message>
<xml_diff>
--- a/3η Παραδοση/Robustness-diagrams-v0.1.docx
+++ b/3η Παραδοση/Robustness-diagrams-v0.1.docx
@@ -910,9 +910,10 @@
       <w:pPr>
         <w:jc w:val="center"/>
         <w:rPr>
-          <w:color w:val="AEAAAA" w:themeColor="background2" w:themeShade="BF"/>
-          <w:sz w:val="28"/>
-          <w:szCs w:val="28"/>
+          <w:color w:val="000000" w:themeColor="text1"/>
+          <w:sz w:val="18"/>
+          <w:szCs w:val="18"/>
+          <w:lang w:val="el-GR"/>
         </w:rPr>
       </w:pPr>
       <w:r>
@@ -925,89 +926,79 @@
         <w:t>Robustness Diagrams</w:t>
       </w:r>
       <w:r>
+        <w:rPr>
+          <w:color w:val="4472C4" w:themeColor="accent1"/>
+          <w:sz w:val="36"/>
+          <w:szCs w:val="36"/>
+        </w:rPr>
         <w:br/>
       </w:r>
       <w:r>
-        <w:rPr>
-          <w:color w:val="AEAAAA" w:themeColor="background2" w:themeShade="BF"/>
-          <w:sz w:val="28"/>
-          <w:szCs w:val="28"/>
-        </w:rPr>
-        <w:t>Ια</w:t>
-      </w:r>
-      <w:proofErr w:type="spellStart"/>
-      <w:r>
-        <w:rPr>
-          <w:color w:val="AEAAAA" w:themeColor="background2" w:themeShade="BF"/>
-          <w:sz w:val="28"/>
-          <w:szCs w:val="28"/>
-        </w:rPr>
-        <w:t>τρικό</w:t>
-      </w:r>
-      <w:proofErr w:type="spellEnd"/>
-      <w:r>
-        <w:rPr>
-          <w:color w:val="AEAAAA" w:themeColor="background2" w:themeShade="BF"/>
-          <w:sz w:val="28"/>
-          <w:szCs w:val="28"/>
-        </w:rPr>
-        <w:t xml:space="preserve"> </w:t>
-      </w:r>
-      <w:proofErr w:type="spellStart"/>
-      <w:r>
-        <w:rPr>
-          <w:color w:val="AEAAAA" w:themeColor="background2" w:themeShade="BF"/>
-          <w:sz w:val="28"/>
-          <w:szCs w:val="28"/>
-        </w:rPr>
-        <w:t>Προσω</w:t>
-      </w:r>
-      <w:proofErr w:type="spellEnd"/>
-      <w:r>
-        <w:rPr>
-          <w:color w:val="AEAAAA" w:themeColor="background2" w:themeShade="BF"/>
-          <w:sz w:val="28"/>
-          <w:szCs w:val="28"/>
-        </w:rPr>
-        <w:t>πικό</w:t>
-      </w:r>
-    </w:p>
-    <w:p>
-      <w:pPr>
-        <w:jc w:val="center"/>
         <w:rPr>
           <w:color w:val="000000" w:themeColor="text1"/>
           <w:sz w:val="18"/>
           <w:szCs w:val="18"/>
           <w:lang w:val="el-GR"/>
         </w:rPr>
-      </w:pPr>
-      <w:r>
+        <w:t>Τα διαγράμματα Είσοδος Χρήστη και Διαδικασία έγκρισης και αποστολής ειδοποίησης έχουν δημιουργηθεί για την δική μας ευκολία στα υπόλοιπα διαγράμματα</w:t>
+      </w:r>
+    </w:p>
+    <w:p>
+      <w:pPr>
+        <w:jc w:val="center"/>
         <w:rPr>
           <w:color w:val="000000" w:themeColor="text1"/>
           <w:sz w:val="18"/>
           <w:szCs w:val="18"/>
           <w:lang w:val="el-GR"/>
         </w:rPr>
-        <w:t xml:space="preserve">Τα διαγράμματα Είσοδος Χρήστη και </w:t>
-      </w:r>
-      <w:r>
-        <w:rPr>
-          <w:color w:val="000000" w:themeColor="text1"/>
-          <w:sz w:val="18"/>
-          <w:szCs w:val="18"/>
-          <w:lang w:val="el-GR"/>
-        </w:rPr>
-        <w:t>Διαδικασία έγκρισης και αποστολής ειδοποίησης</w:t>
-      </w:r>
-      <w:r>
-        <w:rPr>
-          <w:color w:val="000000" w:themeColor="text1"/>
-          <w:sz w:val="18"/>
-          <w:szCs w:val="18"/>
-          <w:lang w:val="el-GR"/>
-        </w:rPr>
-        <w:t xml:space="preserve"> έχουν δημιουργηθεί για την δική μας ευκολία στα υπόλοιπα διαγράμματα</w:t>
+      </w:pPr>
+      <w:r>
+        <w:br/>
+      </w:r>
+      <w:r>
+        <w:rPr>
+          <w:color w:val="AEAAAA" w:themeColor="background2" w:themeShade="BF"/>
+          <w:sz w:val="28"/>
+          <w:szCs w:val="28"/>
+        </w:rPr>
+        <w:t>Ια</w:t>
+      </w:r>
+      <w:proofErr w:type="spellStart"/>
+      <w:r>
+        <w:rPr>
+          <w:color w:val="AEAAAA" w:themeColor="background2" w:themeShade="BF"/>
+          <w:sz w:val="28"/>
+          <w:szCs w:val="28"/>
+        </w:rPr>
+        <w:t>τρικό</w:t>
+      </w:r>
+      <w:proofErr w:type="spellEnd"/>
+      <w:r>
+        <w:rPr>
+          <w:color w:val="AEAAAA" w:themeColor="background2" w:themeShade="BF"/>
+          <w:sz w:val="28"/>
+          <w:szCs w:val="28"/>
+        </w:rPr>
+        <w:t xml:space="preserve"> </w:t>
+      </w:r>
+      <w:proofErr w:type="spellStart"/>
+      <w:r>
+        <w:rPr>
+          <w:color w:val="AEAAAA" w:themeColor="background2" w:themeShade="BF"/>
+          <w:sz w:val="28"/>
+          <w:szCs w:val="28"/>
+        </w:rPr>
+        <w:t>Προσω</w:t>
+      </w:r>
+      <w:proofErr w:type="spellEnd"/>
+      <w:r>
+        <w:rPr>
+          <w:color w:val="AEAAAA" w:themeColor="background2" w:themeShade="BF"/>
+          <w:sz w:val="28"/>
+          <w:szCs w:val="28"/>
+        </w:rPr>
+        <w:t>πικό</w:t>
       </w:r>
     </w:p>
     <w:p>

</xml_diff>